<commit_message>
Add acknowledgements to title page, fix typo in main paper, regenerate all PDFs and Word files
Co-authored-by: Muntasir-Mamun7 <138435835+Muntasir-Mamun7@users.noreply.github.com>
</commit_message>
<xml_diff>
--- a/elsarticle-template-num.docx
+++ b/elsarticle-template-num.docx
@@ -1075,9 +1075,6 @@
           <w:numId w:val="1001"/>
         </w:numPr>
       </w:pPr>
-      <w:r>
-        <w:t xml:space="preserve">f</w:t>
-      </w:r>
       <w:r>
         <w:t xml:space="preserve">Lightweight PoH Engine:</w:t>
       </w:r>
@@ -5932,7 +5929,7 @@
       <w:color w:themeColor="accent1" w:themeShade="BF" w:val="365F91"/>
     </w:rPr>
   </w:style>
-  <w:style w:type="paragraph" w:customStyle="1" w:styleId="SourceCode">
+  <w:style w:customStyle="1" w:styleId="SourceCode" w:type="paragraph">
     <w:name w:val="Source Code"/>
     <w:basedOn w:val="Normal"/>
     <w:link w:val="VerbatimChar"/>
@@ -5940,7 +5937,7 @@
       <w:wordWrap w:val="off"/>
     </w:pPr>
   </w:style>
-  <w:style w:type="character" w:customStyle="1" w:styleId="KeywordTok">
+  <w:style w:customStyle="1" w:styleId="KeywordTok" w:type="character">
     <w:name w:val="KeywordTok"/>
     <w:basedOn w:val="VerbatimChar"/>
     <w:rPr>
@@ -5948,77 +5945,77 @@
       <w:b/>
     </w:rPr>
   </w:style>
-  <w:style w:type="character" w:customStyle="1" w:styleId="DataTypeTok">
+  <w:style w:customStyle="1" w:styleId="DataTypeTok" w:type="character">
     <w:name w:val="DataTypeTok"/>
     <w:basedOn w:val="VerbatimChar"/>
     <w:rPr>
       <w:color w:val="902000"/>
     </w:rPr>
   </w:style>
-  <w:style w:type="character" w:customStyle="1" w:styleId="DecValTok">
+  <w:style w:customStyle="1" w:styleId="DecValTok" w:type="character">
     <w:name w:val="DecValTok"/>
     <w:basedOn w:val="VerbatimChar"/>
     <w:rPr>
       <w:color w:val="40a070"/>
     </w:rPr>
   </w:style>
-  <w:style w:type="character" w:customStyle="1" w:styleId="BaseNTok">
+  <w:style w:customStyle="1" w:styleId="BaseNTok" w:type="character">
     <w:name w:val="BaseNTok"/>
     <w:basedOn w:val="VerbatimChar"/>
     <w:rPr>
       <w:color w:val="40a070"/>
     </w:rPr>
   </w:style>
-  <w:style w:type="character" w:customStyle="1" w:styleId="FloatTok">
+  <w:style w:customStyle="1" w:styleId="FloatTok" w:type="character">
     <w:name w:val="FloatTok"/>
     <w:basedOn w:val="VerbatimChar"/>
     <w:rPr>
       <w:color w:val="40a070"/>
     </w:rPr>
   </w:style>
-  <w:style w:type="character" w:customStyle="1" w:styleId="ConstantTok">
+  <w:style w:customStyle="1" w:styleId="ConstantTok" w:type="character">
     <w:name w:val="ConstantTok"/>
     <w:basedOn w:val="VerbatimChar"/>
     <w:rPr>
       <w:color w:val="880000"/>
     </w:rPr>
   </w:style>
-  <w:style w:type="character" w:customStyle="1" w:styleId="CharTok">
+  <w:style w:customStyle="1" w:styleId="CharTok" w:type="character">
     <w:name w:val="CharTok"/>
     <w:basedOn w:val="VerbatimChar"/>
     <w:rPr>
       <w:color w:val="4070a0"/>
     </w:rPr>
   </w:style>
-  <w:style w:type="character" w:customStyle="1" w:styleId="SpecialCharTok">
+  <w:style w:customStyle="1" w:styleId="SpecialCharTok" w:type="character">
     <w:name w:val="SpecialCharTok"/>
     <w:basedOn w:val="VerbatimChar"/>
     <w:rPr>
       <w:color w:val="4070a0"/>
     </w:rPr>
   </w:style>
-  <w:style w:type="character" w:customStyle="1" w:styleId="StringTok">
+  <w:style w:customStyle="1" w:styleId="StringTok" w:type="character">
     <w:name w:val="StringTok"/>
     <w:basedOn w:val="VerbatimChar"/>
     <w:rPr>
       <w:color w:val="4070a0"/>
     </w:rPr>
   </w:style>
-  <w:style w:type="character" w:customStyle="1" w:styleId="VerbatimStringTok">
+  <w:style w:customStyle="1" w:styleId="VerbatimStringTok" w:type="character">
     <w:name w:val="VerbatimStringTok"/>
     <w:basedOn w:val="VerbatimChar"/>
     <w:rPr>
       <w:color w:val="4070a0"/>
     </w:rPr>
   </w:style>
-  <w:style w:type="character" w:customStyle="1" w:styleId="SpecialStringTok">
+  <w:style w:customStyle="1" w:styleId="SpecialStringTok" w:type="character">
     <w:name w:val="SpecialStringTok"/>
     <w:basedOn w:val="VerbatimChar"/>
     <w:rPr>
       <w:color w:val="bb6688"/>
     </w:rPr>
   </w:style>
-  <w:style w:type="character" w:customStyle="1" w:styleId="ImportTok">
+  <w:style w:customStyle="1" w:styleId="ImportTok" w:type="character">
     <w:name w:val="ImportTok"/>
     <w:basedOn w:val="VerbatimChar"/>
     <w:rPr>
@@ -6026,7 +6023,7 @@
       <w:b/>
     </w:rPr>
   </w:style>
-  <w:style w:type="character" w:customStyle="1" w:styleId="CommentTok">
+  <w:style w:customStyle="1" w:styleId="CommentTok" w:type="character">
     <w:name w:val="CommentTok"/>
     <w:basedOn w:val="VerbatimChar"/>
     <w:rPr>
@@ -6034,7 +6031,7 @@
       <w:i/>
     </w:rPr>
   </w:style>
-  <w:style w:type="character" w:customStyle="1" w:styleId="DocumentationTok">
+  <w:style w:customStyle="1" w:styleId="DocumentationTok" w:type="character">
     <w:name w:val="DocumentationTok"/>
     <w:basedOn w:val="VerbatimChar"/>
     <w:rPr>
@@ -6042,7 +6039,7 @@
       <w:i/>
     </w:rPr>
   </w:style>
-  <w:style w:type="character" w:customStyle="1" w:styleId="AnnotationTok">
+  <w:style w:customStyle="1" w:styleId="AnnotationTok" w:type="character">
     <w:name w:val="AnnotationTok"/>
     <w:basedOn w:val="VerbatimChar"/>
     <w:rPr>
@@ -6051,7 +6048,7 @@
       <w:i/>
     </w:rPr>
   </w:style>
-  <w:style w:type="character" w:customStyle="1" w:styleId="CommentVarTok">
+  <w:style w:customStyle="1" w:styleId="CommentVarTok" w:type="character">
     <w:name w:val="CommentVarTok"/>
     <w:basedOn w:val="VerbatimChar"/>
     <w:rPr>
@@ -6060,28 +6057,28 @@
       <w:i/>
     </w:rPr>
   </w:style>
-  <w:style w:type="character" w:customStyle="1" w:styleId="OtherTok">
+  <w:style w:customStyle="1" w:styleId="OtherTok" w:type="character">
     <w:name w:val="OtherTok"/>
     <w:basedOn w:val="VerbatimChar"/>
     <w:rPr>
       <w:color w:val="007020"/>
     </w:rPr>
   </w:style>
-  <w:style w:type="character" w:customStyle="1" w:styleId="FunctionTok">
+  <w:style w:customStyle="1" w:styleId="FunctionTok" w:type="character">
     <w:name w:val="FunctionTok"/>
     <w:basedOn w:val="VerbatimChar"/>
     <w:rPr>
       <w:color w:val="06287e"/>
     </w:rPr>
   </w:style>
-  <w:style w:type="character" w:customStyle="1" w:styleId="VariableTok">
+  <w:style w:customStyle="1" w:styleId="VariableTok" w:type="character">
     <w:name w:val="VariableTok"/>
     <w:basedOn w:val="VerbatimChar"/>
     <w:rPr>
       <w:color w:val="19177c"/>
     </w:rPr>
   </w:style>
-  <w:style w:type="character" w:customStyle="1" w:styleId="ControlFlowTok">
+  <w:style w:customStyle="1" w:styleId="ControlFlowTok" w:type="character">
     <w:name w:val="ControlFlowTok"/>
     <w:basedOn w:val="VerbatimChar"/>
     <w:rPr>
@@ -6089,45 +6086,45 @@
       <w:b/>
     </w:rPr>
   </w:style>
-  <w:style w:type="character" w:customStyle="1" w:styleId="OperatorTok">
+  <w:style w:customStyle="1" w:styleId="OperatorTok" w:type="character">
     <w:name w:val="OperatorTok"/>
     <w:basedOn w:val="VerbatimChar"/>
     <w:rPr>
       <w:color w:val="666666"/>
     </w:rPr>
   </w:style>
-  <w:style w:type="character" w:customStyle="1" w:styleId="BuiltInTok">
+  <w:style w:customStyle="1" w:styleId="BuiltInTok" w:type="character">
     <w:name w:val="BuiltInTok"/>
     <w:basedOn w:val="VerbatimChar"/>
     <w:rPr>
       <w:color w:val="008000"/>
     </w:rPr>
   </w:style>
-  <w:style w:type="character" w:customStyle="1" w:styleId="ExtensionTok">
+  <w:style w:customStyle="1" w:styleId="ExtensionTok" w:type="character">
     <w:name w:val="ExtensionTok"/>
     <w:basedOn w:val="VerbatimChar"/>
     <w:rPr/>
   </w:style>
-  <w:style w:type="character" w:customStyle="1" w:styleId="PreprocessorTok">
+  <w:style w:customStyle="1" w:styleId="PreprocessorTok" w:type="character">
     <w:name w:val="PreprocessorTok"/>
     <w:basedOn w:val="VerbatimChar"/>
     <w:rPr>
       <w:color w:val="bc7a00"/>
     </w:rPr>
   </w:style>
-  <w:style w:type="character" w:customStyle="1" w:styleId="AttributeTok">
+  <w:style w:customStyle="1" w:styleId="AttributeTok" w:type="character">
     <w:name w:val="AttributeTok"/>
     <w:basedOn w:val="VerbatimChar"/>
     <w:rPr>
       <w:color w:val="7d9029"/>
     </w:rPr>
   </w:style>
-  <w:style w:type="character" w:customStyle="1" w:styleId="RegionMarkerTok">
+  <w:style w:customStyle="1" w:styleId="RegionMarkerTok" w:type="character">
     <w:name w:val="RegionMarkerTok"/>
     <w:basedOn w:val="VerbatimChar"/>
     <w:rPr/>
   </w:style>
-  <w:style w:type="character" w:customStyle="1" w:styleId="InformationTok">
+  <w:style w:customStyle="1" w:styleId="InformationTok" w:type="character">
     <w:name w:val="InformationTok"/>
     <w:basedOn w:val="VerbatimChar"/>
     <w:rPr>
@@ -6136,7 +6133,7 @@
       <w:i/>
     </w:rPr>
   </w:style>
-  <w:style w:type="character" w:customStyle="1" w:styleId="WarningTok">
+  <w:style w:customStyle="1" w:styleId="WarningTok" w:type="character">
     <w:name w:val="WarningTok"/>
     <w:basedOn w:val="VerbatimChar"/>
     <w:rPr>
@@ -6145,7 +6142,7 @@
       <w:i/>
     </w:rPr>
   </w:style>
-  <w:style w:type="character" w:customStyle="1" w:styleId="AlertTok">
+  <w:style w:customStyle="1" w:styleId="AlertTok" w:type="character">
     <w:name w:val="AlertTok"/>
     <w:basedOn w:val="VerbatimChar"/>
     <w:rPr>
@@ -6153,7 +6150,7 @@
       <w:b/>
     </w:rPr>
   </w:style>
-  <w:style w:type="character" w:customStyle="1" w:styleId="ErrorTok">
+  <w:style w:customStyle="1" w:styleId="ErrorTok" w:type="character">
     <w:name w:val="ErrorTok"/>
     <w:basedOn w:val="VerbatimChar"/>
     <w:rPr>
@@ -6161,7 +6158,7 @@
       <w:b/>
     </w:rPr>
   </w:style>
-  <w:style w:type="character" w:customStyle="1" w:styleId="NormalTok">
+  <w:style w:customStyle="1" w:styleId="NormalTok" w:type="character">
     <w:name w:val="NormalTok"/>
     <w:basedOn w:val="VerbatimChar"/>
     <w:rPr/>

</xml_diff>